<commit_message>
K means clustering algo done
</commit_message>
<xml_diff>
--- a/Lab6/Practical_6_lfxCTO93c0.docx
+++ b/Lab6/Practical_6_lfxCTO93c0.docx
@@ -1,6 +1,6 @@
 
 <file path=word/document.xml><?xml version="1.0" encoding="utf-8"?>
-<w:document xmlns:wpc="http://schemas.microsoft.com/office/word/2010/wordprocessingCanvas" xmlns:cx="http://schemas.microsoft.com/office/drawing/2014/chartex" xmlns:cx1="http://schemas.microsoft.com/office/drawing/2015/9/8/chartex" xmlns:mc="http://schemas.openxmlformats.org/markup-compatibility/2006" xmlns:o="urn:schemas-microsoft-com:office:office" xmlns:r="http://schemas.openxmlformats.org/officeDocument/2006/relationships" xmlns:m="http://schemas.openxmlformats.org/officeDocument/2006/math" xmlns:v="urn:schemas-microsoft-com:vml" xmlns:wp14="http://schemas.microsoft.com/office/word/2010/wordprocessingDrawing" xmlns:wp="http://schemas.openxmlformats.org/drawingml/2006/wordprocessingDrawing" xmlns:w10="urn:schemas-microsoft-com:office:word" xmlns:w="http://schemas.openxmlformats.org/wordprocessingml/2006/main" xmlns:w14="http://schemas.microsoft.com/office/word/2010/wordml" xmlns:w15="http://schemas.microsoft.com/office/word/2012/wordml" xmlns:w16se="http://schemas.microsoft.com/office/word/2015/wordml/symex" xmlns:wpg="http://schemas.microsoft.com/office/word/2010/wordprocessingGroup" xmlns:wpi="http://schemas.microsoft.com/office/word/2010/wordprocessingInk" xmlns:wne="http://schemas.microsoft.com/office/word/2006/wordml" xmlns:wps="http://schemas.microsoft.com/office/word/2010/wordprocessingShape" mc:Ignorable="w14 w15 w16se wp14">
+<w:document xmlns:wpc="http://schemas.microsoft.com/office/word/2010/wordprocessingCanvas" xmlns:cx="http://schemas.microsoft.com/office/drawing/2014/chartex" xmlns:cx1="http://schemas.microsoft.com/office/drawing/2015/9/8/chartex" xmlns:cx2="http://schemas.microsoft.com/office/drawing/2015/10/21/chartex" xmlns:cx3="http://schemas.microsoft.com/office/drawing/2016/5/9/chartex" xmlns:cx4="http://schemas.microsoft.com/office/drawing/2016/5/10/chartex" xmlns:cx5="http://schemas.microsoft.com/office/drawing/2016/5/11/chartex" xmlns:cx6="http://schemas.microsoft.com/office/drawing/2016/5/12/chartex" xmlns:cx7="http://schemas.microsoft.com/office/drawing/2016/5/13/chartex" xmlns:cx8="http://schemas.microsoft.com/office/drawing/2016/5/14/chartex" xmlns:mc="http://schemas.openxmlformats.org/markup-compatibility/2006" xmlns:aink="http://schemas.microsoft.com/office/drawing/2016/ink" xmlns:am3d="http://schemas.microsoft.com/office/drawing/2017/model3d" xmlns:o="urn:schemas-microsoft-com:office:office" xmlns:r="http://schemas.openxmlformats.org/officeDocument/2006/relationships" xmlns:m="http://schemas.openxmlformats.org/officeDocument/2006/math" xmlns:v="urn:schemas-microsoft-com:vml" xmlns:wp14="http://schemas.microsoft.com/office/word/2010/wordprocessingDrawing" xmlns:wp="http://schemas.openxmlformats.org/drawingml/2006/wordprocessingDrawing" xmlns:w10="urn:schemas-microsoft-com:office:word" xmlns:w="http://schemas.openxmlformats.org/wordprocessingml/2006/main" xmlns:w14="http://schemas.microsoft.com/office/word/2010/wordml" xmlns:w15="http://schemas.microsoft.com/office/word/2012/wordml" xmlns:w16cex="http://schemas.microsoft.com/office/word/2018/wordml/cex" xmlns:w16cid="http://schemas.microsoft.com/office/word/2016/wordml/cid" xmlns:w16="http://schemas.microsoft.com/office/word/2018/wordml" xmlns:w16sdtdh="http://schemas.microsoft.com/office/word/2020/wordml/sdtdatahash" xmlns:w16se="http://schemas.microsoft.com/office/word/2015/wordml/symex" xmlns:wpg="http://schemas.microsoft.com/office/word/2010/wordprocessingGroup" xmlns:wpi="http://schemas.microsoft.com/office/word/2010/wordprocessingInk" xmlns:wne="http://schemas.microsoft.com/office/word/2006/wordml" xmlns:wps="http://schemas.microsoft.com/office/word/2010/wordprocessingShape" mc:Ignorable="w14 w15 w16se w16cid w16 w16cex w16sdtdh wp14">
   <w:body>
     <w:p>
       <w:pPr>
@@ -385,7 +385,27 @@
           <w:sz w:val="24"/>
           <w:szCs w:val="24"/>
         </w:rPr>
-        <w:t>Use Cluster tab in WEKA , apply K Means clustering algorithm and analyze the model created.</w:t>
+        <w:t xml:space="preserve">Use Cluster tab in </w:t>
+      </w:r>
+      <w:proofErr w:type="gramStart"/>
+      <w:r>
+        <w:rPr>
+          <w:rFonts w:ascii="Times New Roman" w:eastAsia="Times New Roman" w:hAnsi="Times New Roman" w:cs="Times New Roman"/>
+          <w:color w:val="000000"/>
+          <w:sz w:val="24"/>
+          <w:szCs w:val="24"/>
+        </w:rPr>
+        <w:t>WEKA ,</w:t>
+      </w:r>
+      <w:proofErr w:type="gramEnd"/>
+      <w:r>
+        <w:rPr>
+          <w:rFonts w:ascii="Times New Roman" w:eastAsia="Times New Roman" w:hAnsi="Times New Roman" w:cs="Times New Roman"/>
+          <w:color w:val="000000"/>
+          <w:sz w:val="24"/>
+          <w:szCs w:val="24"/>
+        </w:rPr>
+        <w:t xml:space="preserve"> apply K Means clustering algorithm and analyze the model created.</w:t>
       </w:r>
     </w:p>
     <w:p>
@@ -477,7 +497,27 @@
           <w:szCs w:val="24"/>
           <w:shd w:val="clear" w:color="auto" w:fill="FFFFFF"/>
         </w:rPr>
-        <w:t>k-means is  one of  the simplest unsupervised  learning </w:t>
+        <w:t xml:space="preserve">k-means </w:t>
+      </w:r>
+      <w:proofErr w:type="gramStart"/>
+      <w:r>
+        <w:rPr>
+          <w:rFonts w:ascii="Times New Roman" w:hAnsi="Times New Roman" w:cs="Times New Roman"/>
+          <w:sz w:val="24"/>
+          <w:szCs w:val="24"/>
+          <w:shd w:val="clear" w:color="auto" w:fill="FFFFFF"/>
+        </w:rPr>
+        <w:t>is  one</w:t>
+      </w:r>
+      <w:proofErr w:type="gramEnd"/>
+      <w:r>
+        <w:rPr>
+          <w:rFonts w:ascii="Times New Roman" w:hAnsi="Times New Roman" w:cs="Times New Roman"/>
+          <w:sz w:val="24"/>
+          <w:szCs w:val="24"/>
+          <w:shd w:val="clear" w:color="auto" w:fill="FFFFFF"/>
+        </w:rPr>
+        <w:t xml:space="preserve"> of  the simplest unsupervised  learning </w:t>
       </w:r>
       <w:r>
         <w:rPr>
@@ -515,7 +555,27 @@
           <w:szCs w:val="24"/>
           <w:shd w:val="clear" w:color="auto" w:fill="FFFFFF"/>
         </w:rPr>
-        <w:t>procedure follows a simple and easy way  to classify a given data set  through a</w:t>
+        <w:t xml:space="preserve">procedure follows a simple and easy </w:t>
+      </w:r>
+      <w:proofErr w:type="gramStart"/>
+      <w:r>
+        <w:rPr>
+          <w:rFonts w:ascii="Times New Roman" w:hAnsi="Times New Roman" w:cs="Times New Roman"/>
+          <w:sz w:val="24"/>
+          <w:szCs w:val="24"/>
+          <w:shd w:val="clear" w:color="auto" w:fill="FFFFFF"/>
+        </w:rPr>
+        <w:t>way  to</w:t>
+      </w:r>
+      <w:proofErr w:type="gramEnd"/>
+      <w:r>
+        <w:rPr>
+          <w:rFonts w:ascii="Times New Roman" w:hAnsi="Times New Roman" w:cs="Times New Roman"/>
+          <w:sz w:val="24"/>
+          <w:szCs w:val="24"/>
+          <w:shd w:val="clear" w:color="auto" w:fill="FFFFFF"/>
+        </w:rPr>
+        <w:t xml:space="preserve"> classify a given data set  through a</w:t>
       </w:r>
       <w:r>
         <w:rPr>
@@ -534,7 +594,47 @@
           <w:szCs w:val="24"/>
           <w:shd w:val="clear" w:color="auto" w:fill="FFFFFF"/>
         </w:rPr>
-        <w:t>certain number of  clusters (assume k clusters) fixed apriori. The main idea  is to</w:t>
+        <w:t xml:space="preserve">certain number of  clusters (assume k clusters) fixed </w:t>
+      </w:r>
+      <w:proofErr w:type="spellStart"/>
+      <w:r>
+        <w:rPr>
+          <w:rFonts w:ascii="Times New Roman" w:hAnsi="Times New Roman" w:cs="Times New Roman"/>
+          <w:sz w:val="24"/>
+          <w:szCs w:val="24"/>
+          <w:shd w:val="clear" w:color="auto" w:fill="FFFFFF"/>
+        </w:rPr>
+        <w:t>apriori</w:t>
+      </w:r>
+      <w:proofErr w:type="spellEnd"/>
+      <w:r>
+        <w:rPr>
+          <w:rFonts w:ascii="Times New Roman" w:hAnsi="Times New Roman" w:cs="Times New Roman"/>
+          <w:sz w:val="24"/>
+          <w:szCs w:val="24"/>
+          <w:shd w:val="clear" w:color="auto" w:fill="FFFFFF"/>
+        </w:rPr>
+        <w:t xml:space="preserve">. The main </w:t>
+      </w:r>
+      <w:proofErr w:type="gramStart"/>
+      <w:r>
+        <w:rPr>
+          <w:rFonts w:ascii="Times New Roman" w:hAnsi="Times New Roman" w:cs="Times New Roman"/>
+          <w:sz w:val="24"/>
+          <w:szCs w:val="24"/>
+          <w:shd w:val="clear" w:color="auto" w:fill="FFFFFF"/>
+        </w:rPr>
+        <w:t>idea  is</w:t>
+      </w:r>
+      <w:proofErr w:type="gramEnd"/>
+      <w:r>
+        <w:rPr>
+          <w:rFonts w:ascii="Times New Roman" w:hAnsi="Times New Roman" w:cs="Times New Roman"/>
+          <w:sz w:val="24"/>
+          <w:szCs w:val="24"/>
+          <w:shd w:val="clear" w:color="auto" w:fill="FFFFFF"/>
+        </w:rPr>
+        <w:t xml:space="preserve"> to</w:t>
       </w:r>
       <w:r>
         <w:rPr>
@@ -553,7 +653,27 @@
           <w:szCs w:val="24"/>
           <w:shd w:val="clear" w:color="auto" w:fill="FFFFFF"/>
         </w:rPr>
-        <w:t>define k centers, one for each cluster. These centers should  be placed in a cunning </w:t>
+        <w:t xml:space="preserve">define k centers, one for each cluster. These centers </w:t>
+      </w:r>
+      <w:proofErr w:type="gramStart"/>
+      <w:r>
+        <w:rPr>
+          <w:rFonts w:ascii="Times New Roman" w:hAnsi="Times New Roman" w:cs="Times New Roman"/>
+          <w:sz w:val="24"/>
+          <w:szCs w:val="24"/>
+          <w:shd w:val="clear" w:color="auto" w:fill="FFFFFF"/>
+        </w:rPr>
+        <w:t>should  be</w:t>
+      </w:r>
+      <w:proofErr w:type="gramEnd"/>
+      <w:r>
+        <w:rPr>
+          <w:rFonts w:ascii="Times New Roman" w:hAnsi="Times New Roman" w:cs="Times New Roman"/>
+          <w:sz w:val="24"/>
+          <w:szCs w:val="24"/>
+          <w:shd w:val="clear" w:color="auto" w:fill="FFFFFF"/>
+        </w:rPr>
+        <w:t xml:space="preserve"> placed in a cunning </w:t>
       </w:r>
       <w:r>
         <w:rPr>
@@ -629,7 +749,27 @@
           <w:szCs w:val="24"/>
           <w:shd w:val="clear" w:color="auto" w:fill="FFFFFF"/>
         </w:rPr>
-        <w:t> causes different  result. So, the better  choice </w:t>
+        <w:t xml:space="preserve"> causes different  result. So, the </w:t>
+      </w:r>
+      <w:proofErr w:type="gramStart"/>
+      <w:r>
+        <w:rPr>
+          <w:rFonts w:ascii="Times New Roman" w:hAnsi="Times New Roman" w:cs="Times New Roman"/>
+          <w:sz w:val="24"/>
+          <w:szCs w:val="24"/>
+          <w:shd w:val="clear" w:color="auto" w:fill="FFFFFF"/>
+        </w:rPr>
+        <w:t>better  choice</w:t>
+      </w:r>
+      <w:proofErr w:type="gramEnd"/>
+      <w:r>
+        <w:rPr>
+          <w:rFonts w:ascii="Times New Roman" w:hAnsi="Times New Roman" w:cs="Times New Roman"/>
+          <w:sz w:val="24"/>
+          <w:szCs w:val="24"/>
+          <w:shd w:val="clear" w:color="auto" w:fill="FFFFFF"/>
+        </w:rPr>
+        <w:t> </w:t>
       </w:r>
       <w:r>
         <w:rPr>
@@ -648,7 +788,27 @@
           <w:szCs w:val="24"/>
           <w:shd w:val="clear" w:color="auto" w:fill="FFFFFF"/>
         </w:rPr>
-        <w:t>is  to place them  as  much as possible  far away from each other. The  next  step is to</w:t>
+        <w:t xml:space="preserve">is  to place them  as  much as possible  far away from each other. </w:t>
+      </w:r>
+      <w:proofErr w:type="gramStart"/>
+      <w:r>
+        <w:rPr>
+          <w:rFonts w:ascii="Times New Roman" w:hAnsi="Times New Roman" w:cs="Times New Roman"/>
+          <w:sz w:val="24"/>
+          <w:szCs w:val="24"/>
+          <w:shd w:val="clear" w:color="auto" w:fill="FFFFFF"/>
+        </w:rPr>
+        <w:t>The  next</w:t>
+      </w:r>
+      <w:proofErr w:type="gramEnd"/>
+      <w:r>
+        <w:rPr>
+          <w:rFonts w:ascii="Times New Roman" w:hAnsi="Times New Roman" w:cs="Times New Roman"/>
+          <w:sz w:val="24"/>
+          <w:szCs w:val="24"/>
+          <w:shd w:val="clear" w:color="auto" w:fill="FFFFFF"/>
+        </w:rPr>
+        <w:t>  step is to</w:t>
       </w:r>
       <w:r>
         <w:rPr>
@@ -705,7 +865,27 @@
           <w:szCs w:val="24"/>
           <w:shd w:val="clear" w:color="auto" w:fill="FFFFFF"/>
         </w:rPr>
-        <w:t>When no point  is  pending,  the first step is completed and an early group age  is</w:t>
+        <w:t xml:space="preserve">When no </w:t>
+      </w:r>
+      <w:proofErr w:type="gramStart"/>
+      <w:r>
+        <w:rPr>
+          <w:rFonts w:ascii="Times New Roman" w:hAnsi="Times New Roman" w:cs="Times New Roman"/>
+          <w:sz w:val="24"/>
+          <w:szCs w:val="24"/>
+          <w:shd w:val="clear" w:color="auto" w:fill="FFFFFF"/>
+        </w:rPr>
+        <w:t>point  is</w:t>
+      </w:r>
+      <w:proofErr w:type="gramEnd"/>
+      <w:r>
+        <w:rPr>
+          <w:rFonts w:ascii="Times New Roman" w:hAnsi="Times New Roman" w:cs="Times New Roman"/>
+          <w:sz w:val="24"/>
+          <w:szCs w:val="24"/>
+          <w:shd w:val="clear" w:color="auto" w:fill="FFFFFF"/>
+        </w:rPr>
+        <w:t>  pending,  the first step is completed and an early group age  is</w:t>
       </w:r>
       <w:r>
         <w:rPr>
@@ -724,8 +904,19 @@
           <w:szCs w:val="24"/>
           <w:shd w:val="clear" w:color="auto" w:fill="FFFFFF"/>
         </w:rPr>
-        <w:t>done. At this point we need to re-calculate k new centroids as barycenter of  the</w:t>
-      </w:r>
+        <w:t xml:space="preserve">done. At this point we need to re-calculate k new centroids as barycenter </w:t>
+      </w:r>
+      <w:proofErr w:type="gramStart"/>
+      <w:r>
+        <w:rPr>
+          <w:rFonts w:ascii="Times New Roman" w:hAnsi="Times New Roman" w:cs="Times New Roman"/>
+          <w:sz w:val="24"/>
+          <w:szCs w:val="24"/>
+          <w:shd w:val="clear" w:color="auto" w:fill="FFFFFF"/>
+        </w:rPr>
+        <w:t>of  the</w:t>
+      </w:r>
+      <w:proofErr w:type="gramEnd"/>
       <w:r>
         <w:rPr>
           <w:rStyle w:val="apple-converted-space"/>
@@ -762,7 +953,27 @@
           <w:szCs w:val="24"/>
           <w:shd w:val="clear" w:color="auto" w:fill="FFFFFF"/>
         </w:rPr>
-        <w:t>new binding has to be done  between  the same data set points  and  the nearest new</w:t>
+        <w:t xml:space="preserve">new binding has to be </w:t>
+      </w:r>
+      <w:proofErr w:type="gramStart"/>
+      <w:r>
+        <w:rPr>
+          <w:rFonts w:ascii="Times New Roman" w:hAnsi="Times New Roman" w:cs="Times New Roman"/>
+          <w:sz w:val="24"/>
+          <w:szCs w:val="24"/>
+          <w:shd w:val="clear" w:color="auto" w:fill="FFFFFF"/>
+        </w:rPr>
+        <w:t>done  between</w:t>
+      </w:r>
+      <w:proofErr w:type="gramEnd"/>
+      <w:r>
+        <w:rPr>
+          <w:rFonts w:ascii="Times New Roman" w:hAnsi="Times New Roman" w:cs="Times New Roman"/>
+          <w:sz w:val="24"/>
+          <w:szCs w:val="24"/>
+          <w:shd w:val="clear" w:color="auto" w:fill="FFFFFF"/>
+        </w:rPr>
+        <w:t>  the same data set points  and  the nearest new</w:t>
       </w:r>
       <w:r>
         <w:rPr>
@@ -781,7 +992,27 @@
           <w:szCs w:val="24"/>
           <w:shd w:val="clear" w:color="auto" w:fill="FFFFFF"/>
         </w:rPr>
-        <w:t>center. A loop has been generated. As a result of  this loop we  may  notice that the</w:t>
+        <w:t xml:space="preserve">center. A loop has been generated. As a result </w:t>
+      </w:r>
+      <w:proofErr w:type="gramStart"/>
+      <w:r>
+        <w:rPr>
+          <w:rFonts w:ascii="Times New Roman" w:hAnsi="Times New Roman" w:cs="Times New Roman"/>
+          <w:sz w:val="24"/>
+          <w:szCs w:val="24"/>
+          <w:shd w:val="clear" w:color="auto" w:fill="FFFFFF"/>
+        </w:rPr>
+        <w:t>of  this</w:t>
+      </w:r>
+      <w:proofErr w:type="gramEnd"/>
+      <w:r>
+        <w:rPr>
+          <w:rFonts w:ascii="Times New Roman" w:hAnsi="Times New Roman" w:cs="Times New Roman"/>
+          <w:sz w:val="24"/>
+          <w:szCs w:val="24"/>
+          <w:shd w:val="clear" w:color="auto" w:fill="FFFFFF"/>
+        </w:rPr>
+        <w:t xml:space="preserve"> loop we  may  notice that the</w:t>
       </w:r>
       <w:r>
         <w:rPr>
@@ -829,7 +1060,27 @@
           <w:shd w:val="clear" w:color="auto" w:fill="FFFFFF"/>
         </w:rPr>
         <w:lastRenderedPageBreak/>
-        <w:t>not move any more. Finally, this  algorithm  aims at  minimizing  an objective function know as squared error function given by: </w:t>
+        <w:t xml:space="preserve">not move any more. Finally, </w:t>
+      </w:r>
+      <w:proofErr w:type="gramStart"/>
+      <w:r>
+        <w:rPr>
+          <w:rFonts w:ascii="Times New Roman" w:hAnsi="Times New Roman" w:cs="Times New Roman"/>
+          <w:sz w:val="24"/>
+          <w:szCs w:val="24"/>
+          <w:shd w:val="clear" w:color="auto" w:fill="FFFFFF"/>
+        </w:rPr>
+        <w:t>this  algorithm</w:t>
+      </w:r>
+      <w:proofErr w:type="gramEnd"/>
+      <w:r>
+        <w:rPr>
+          <w:rFonts w:ascii="Times New Roman" w:hAnsi="Times New Roman" w:cs="Times New Roman"/>
+          <w:sz w:val="24"/>
+          <w:szCs w:val="24"/>
+          <w:shd w:val="clear" w:color="auto" w:fill="FFFFFF"/>
+        </w:rPr>
+        <w:t>  aims at  minimizing  an objective function know as squared error function given by: </w:t>
       </w:r>
       <w:r>
         <w:rPr>
@@ -984,7 +1235,17 @@
           <w:szCs w:val="24"/>
           <w:shd w:val="clear" w:color="auto" w:fill="FFFFFF"/>
         </w:rPr>
-        <w:t>                          </w:t>
+        <w:t>                        </w:t>
+      </w:r>
+      <w:proofErr w:type="gramStart"/>
+      <w:r>
+        <w:rPr>
+          <w:rFonts w:ascii="Times New Roman" w:hAnsi="Times New Roman" w:cs="Times New Roman"/>
+          <w:sz w:val="24"/>
+          <w:szCs w:val="24"/>
+          <w:shd w:val="clear" w:color="auto" w:fill="FFFFFF"/>
+        </w:rPr>
+        <w:t xml:space="preserve">  </w:t>
       </w:r>
       <w:r>
         <w:rPr>
@@ -1005,8 +1266,9 @@
           <w:szCs w:val="24"/>
           <w:shd w:val="clear" w:color="auto" w:fill="FFFFFF"/>
         </w:rPr>
-        <w:t>‘||x</w:t>
-      </w:r>
+        <w:t>‘</w:t>
+      </w:r>
+      <w:proofErr w:type="gramEnd"/>
       <w:r>
         <w:rPr>
           <w:rFonts w:ascii="Times New Roman" w:hAnsi="Times New Roman" w:cs="Times New Roman"/>
@@ -1015,13 +1277,11 @@
           <w:sz w:val="24"/>
           <w:szCs w:val="24"/>
           <w:shd w:val="clear" w:color="auto" w:fill="FFFFFF"/>
-          <w:vertAlign w:val="subscript"/>
-        </w:rPr>
-        <w:t>i</w:t>
-      </w:r>
-      <w:r>
-        <w:rPr>
-          <w:rStyle w:val="apple-converted-space"/>
+        </w:rPr>
+        <w:t>||x</w:t>
+      </w:r>
+      <w:r>
+        <w:rPr>
           <w:rFonts w:ascii="Times New Roman" w:hAnsi="Times New Roman" w:cs="Times New Roman"/>
           <w:i/>
           <w:iCs/>
@@ -1030,18 +1290,20 @@
           <w:shd w:val="clear" w:color="auto" w:fill="FFFFFF"/>
           <w:vertAlign w:val="subscript"/>
         </w:rPr>
-        <w:t> </w:t>
-      </w:r>
-      <w:r>
-        <w:rPr>
+        <w:t>i</w:t>
+      </w:r>
+      <w:r>
+        <w:rPr>
+          <w:rStyle w:val="apple-converted-space"/>
           <w:rFonts w:ascii="Times New Roman" w:hAnsi="Times New Roman" w:cs="Times New Roman"/>
           <w:i/>
           <w:iCs/>
           <w:sz w:val="24"/>
           <w:szCs w:val="24"/>
           <w:shd w:val="clear" w:color="auto" w:fill="FFFFFF"/>
-        </w:rPr>
-        <w:t>- v</w:t>
+          <w:vertAlign w:val="subscript"/>
+        </w:rPr>
+        <w:t> </w:t>
       </w:r>
       <w:r>
         <w:rPr>
@@ -1051,10 +1313,10 @@
           <w:sz w:val="24"/>
           <w:szCs w:val="24"/>
           <w:shd w:val="clear" w:color="auto" w:fill="FFFFFF"/>
-          <w:vertAlign w:val="subscript"/>
-        </w:rPr>
-        <w:t>j</w:t>
-      </w:r>
+        </w:rPr>
+        <w:t xml:space="preserve">- </w:t>
+      </w:r>
+      <w:proofErr w:type="spellStart"/>
       <w:r>
         <w:rPr>
           <w:rFonts w:ascii="Times New Roman" w:hAnsi="Times New Roman" w:cs="Times New Roman"/>
@@ -1064,36 +1326,7 @@
           <w:szCs w:val="24"/>
           <w:shd w:val="clear" w:color="auto" w:fill="FFFFFF"/>
         </w:rPr>
-        <w:t>||’</w:t>
-      </w:r>
-      <w:r>
-        <w:rPr>
-          <w:rStyle w:val="apple-converted-space"/>
-          <w:rFonts w:ascii="Times New Roman" w:hAnsi="Times New Roman" w:cs="Times New Roman"/>
-          <w:sz w:val="24"/>
-          <w:szCs w:val="24"/>
-          <w:shd w:val="clear" w:color="auto" w:fill="FFFFFF"/>
-        </w:rPr>
-        <w:t> </w:t>
-      </w:r>
-      <w:r>
-        <w:rPr>
-          <w:rFonts w:ascii="Times New Roman" w:hAnsi="Times New Roman" w:cs="Times New Roman"/>
-          <w:sz w:val="24"/>
-          <w:szCs w:val="24"/>
-          <w:shd w:val="clear" w:color="auto" w:fill="FFFFFF"/>
-        </w:rPr>
-        <w:t>is the Euclidean distance between</w:t>
-      </w:r>
-      <w:r>
-        <w:rPr>
-          <w:rStyle w:val="apple-converted-space"/>
-          <w:rFonts w:ascii="Times New Roman" w:hAnsi="Times New Roman" w:cs="Times New Roman"/>
-          <w:sz w:val="24"/>
-          <w:szCs w:val="24"/>
-          <w:shd w:val="clear" w:color="auto" w:fill="FFFFFF"/>
-        </w:rPr>
-        <w:t> </w:t>
+        <w:t>v</w:t>
       </w:r>
       <w:r>
         <w:rPr>
@@ -1103,9 +1336,11 @@
           <w:sz w:val="24"/>
           <w:szCs w:val="24"/>
           <w:shd w:val="clear" w:color="auto" w:fill="FFFFFF"/>
-        </w:rPr>
-        <w:t>x</w:t>
-      </w:r>
+          <w:vertAlign w:val="subscript"/>
+        </w:rPr>
+        <w:t>j</w:t>
+      </w:r>
+      <w:proofErr w:type="spellEnd"/>
       <w:r>
         <w:rPr>
           <w:rFonts w:ascii="Times New Roman" w:hAnsi="Times New Roman" w:cs="Times New Roman"/>
@@ -1114,9 +1349,8 @@
           <w:sz w:val="24"/>
           <w:szCs w:val="24"/>
           <w:shd w:val="clear" w:color="auto" w:fill="FFFFFF"/>
-          <w:vertAlign w:val="subscript"/>
-        </w:rPr>
-        <w:t>i</w:t>
+        </w:rPr>
+        <w:t>||’</w:t>
       </w:r>
       <w:r>
         <w:rPr>
@@ -1135,7 +1369,7 @@
           <w:szCs w:val="24"/>
           <w:shd w:val="clear" w:color="auto" w:fill="FFFFFF"/>
         </w:rPr>
-        <w:t>and</w:t>
+        <w:t>is the Euclidean distance between</w:t>
       </w:r>
       <w:r>
         <w:rPr>
@@ -1156,7 +1390,7 @@
           <w:szCs w:val="24"/>
           <w:shd w:val="clear" w:color="auto" w:fill="FFFFFF"/>
         </w:rPr>
-        <w:t>v</w:t>
+        <w:t>x</w:t>
       </w:r>
       <w:r>
         <w:rPr>
@@ -1168,7 +1402,73 @@
           <w:shd w:val="clear" w:color="auto" w:fill="FFFFFF"/>
           <w:vertAlign w:val="subscript"/>
         </w:rPr>
-        <w:t>j.</w:t>
+        <w:t>i</w:t>
+      </w:r>
+      <w:r>
+        <w:rPr>
+          <w:rStyle w:val="apple-converted-space"/>
+          <w:rFonts w:ascii="Times New Roman" w:hAnsi="Times New Roman" w:cs="Times New Roman"/>
+          <w:sz w:val="24"/>
+          <w:szCs w:val="24"/>
+          <w:shd w:val="clear" w:color="auto" w:fill="FFFFFF"/>
+        </w:rPr>
+        <w:t> </w:t>
+      </w:r>
+      <w:r>
+        <w:rPr>
+          <w:rFonts w:ascii="Times New Roman" w:hAnsi="Times New Roman" w:cs="Times New Roman"/>
+          <w:sz w:val="24"/>
+          <w:szCs w:val="24"/>
+          <w:shd w:val="clear" w:color="auto" w:fill="FFFFFF"/>
+        </w:rPr>
+        <w:t>and</w:t>
+      </w:r>
+      <w:r>
+        <w:rPr>
+          <w:rStyle w:val="apple-converted-space"/>
+          <w:rFonts w:ascii="Times New Roman" w:hAnsi="Times New Roman" w:cs="Times New Roman"/>
+          <w:sz w:val="24"/>
+          <w:szCs w:val="24"/>
+          <w:shd w:val="clear" w:color="auto" w:fill="FFFFFF"/>
+        </w:rPr>
+        <w:t> </w:t>
+      </w:r>
+      <w:proofErr w:type="spellStart"/>
+      <w:r>
+        <w:rPr>
+          <w:rFonts w:ascii="Times New Roman" w:hAnsi="Times New Roman" w:cs="Times New Roman"/>
+          <w:i/>
+          <w:iCs/>
+          <w:sz w:val="24"/>
+          <w:szCs w:val="24"/>
+          <w:shd w:val="clear" w:color="auto" w:fill="FFFFFF"/>
+        </w:rPr>
+        <w:t>v</w:t>
+      </w:r>
+      <w:r>
+        <w:rPr>
+          <w:rFonts w:ascii="Times New Roman" w:hAnsi="Times New Roman" w:cs="Times New Roman"/>
+          <w:i/>
+          <w:iCs/>
+          <w:sz w:val="24"/>
+          <w:szCs w:val="24"/>
+          <w:shd w:val="clear" w:color="auto" w:fill="FFFFFF"/>
+          <w:vertAlign w:val="subscript"/>
+        </w:rPr>
+        <w:t>j</w:t>
+      </w:r>
+      <w:proofErr w:type="spellEnd"/>
+      <w:r>
+        <w:rPr>
+          <w:rFonts w:ascii="Times New Roman" w:hAnsi="Times New Roman" w:cs="Times New Roman"/>
+          <w:i/>
+          <w:iCs/>
+          <w:sz w:val="24"/>
+          <w:szCs w:val="24"/>
+          <w:shd w:val="clear" w:color="auto" w:fill="FFFFFF"/>
+          <w:vertAlign w:val="subscript"/>
+        </w:rPr>
+        <w:t>.</w:t>
       </w:r>
     </w:p>
     <w:p>
@@ -1284,6 +1584,7 @@
         </w:rPr>
         <w:t> </w:t>
       </w:r>
+      <w:proofErr w:type="spellStart"/>
       <w:r>
         <w:rPr>
           <w:rFonts w:ascii="Times New Roman" w:hAnsi="Times New Roman" w:cs="Times New Roman"/>
@@ -1305,6 +1606,7 @@
         </w:rPr>
         <w:t>th</w:t>
       </w:r>
+      <w:proofErr w:type="spellEnd"/>
       <w:r>
         <w:rPr>
           <w:rStyle w:val="apple-converted-space"/>
@@ -1429,6 +1731,7 @@
         <w:spacing w:before="0" w:beforeAutospacing="0" w:after="0" w:afterAutospacing="0" w:line="360" w:lineRule="auto"/>
         <w:jc w:val="both"/>
       </w:pPr>
+      <w:proofErr w:type="gramStart"/>
       <w:r>
         <w:t>Let </w:t>
       </w:r>
@@ -1439,7 +1742,11 @@
         <w:t> </w:t>
       </w:r>
       <w:r>
-        <w:t>X = {x</w:t>
+        <w:t>X</w:t>
+      </w:r>
+      <w:proofErr w:type="gramEnd"/>
+      <w:r>
+        <w:t xml:space="preserve"> = {x</w:t>
       </w:r>
       <w:r>
         <w:rPr>
@@ -1466,7 +1773,11 @@
         <w:t>3</w:t>
       </w:r>
       <w:r>
-        <w:t>,……..,x</w:t>
+        <w:t>,……..,</w:t>
+      </w:r>
+      <w:proofErr w:type="spellStart"/>
+      <w:r>
+        <w:t>x</w:t>
       </w:r>
       <w:r>
         <w:rPr>
@@ -1474,6 +1785,7 @@
         </w:rPr>
         <w:t>n</w:t>
       </w:r>
+      <w:proofErr w:type="spellEnd"/>
       <w:r>
         <w:t>} be the set of data points and V = {v</w:t>
       </w:r>
@@ -1493,7 +1805,11 @@
         <w:t>2</w:t>
       </w:r>
       <w:r>
-        <w:t>,…….,v</w:t>
+        <w:t>,…….,</w:t>
+      </w:r>
+      <w:proofErr w:type="spellStart"/>
+      <w:r>
+        <w:t>v</w:t>
       </w:r>
       <w:r>
         <w:rPr>
@@ -1501,6 +1817,7 @@
         </w:rPr>
         <w:t>c</w:t>
       </w:r>
+      <w:proofErr w:type="spellEnd"/>
       <w:r>
         <w:t>} be the set of centers.</w:t>
       </w:r>
@@ -1702,6 +2019,7 @@
         </w:rPr>
         <w:t> </w:t>
       </w:r>
+      <w:proofErr w:type="spellStart"/>
       <w:r>
         <w:rPr>
           <w:i/>
@@ -1717,6 +2035,7 @@
         </w:rPr>
         <w:t>th</w:t>
       </w:r>
+      <w:proofErr w:type="spellEnd"/>
       <w:r>
         <w:rPr>
           <w:rStyle w:val="apple-converted-space"/>
@@ -1810,7 +2129,15 @@
         <w:t> </w:t>
       </w:r>
       <w:r>
-        <w:t>O(tknd), where</w:t>
+        <w:t>O(</w:t>
+      </w:r>
+      <w:proofErr w:type="spellStart"/>
+      <w:r>
+        <w:t>tknd</w:t>
+      </w:r>
+      <w:proofErr w:type="spellEnd"/>
+      <w:r>
+        <w:t>), where</w:t>
       </w:r>
       <w:r>
         <w:rPr>
@@ -1854,6 +2181,7 @@
         </w:rPr>
         <w:t> </w:t>
       </w:r>
+      <w:proofErr w:type="gramStart"/>
       <w:r>
         <w:t>t </w:t>
       </w:r>
@@ -1864,7 +2192,11 @@
         <w:t> </w:t>
       </w:r>
       <w:r>
-        <w:t>is # iterations. Normally,</w:t>
+        <w:t>is</w:t>
+      </w:r>
+      <w:proofErr w:type="gramEnd"/>
+      <w:r>
+        <w:t xml:space="preserve"> # iterations. Normally,</w:t>
       </w:r>
       <w:r>
         <w:rPr>
@@ -2121,7 +2453,15 @@
         <w:jc w:val="both"/>
       </w:pPr>
       <w:r>
-        <w:t>The learning algorithm requires apriori specification of the number of cluster centers.</w:t>
+        <w:t>The learning algorithm requires </w:t>
+      </w:r>
+      <w:proofErr w:type="spellStart"/>
+      <w:r>
+        <w:t>apriori</w:t>
+      </w:r>
+      <w:proofErr w:type="spellEnd"/>
+      <w:r>
+        <w:t xml:space="preserve"> specification of the number of cluster centers.</w:t>
       </w:r>
     </w:p>
     <w:p>
@@ -2136,7 +2476,11 @@
         <w:jc w:val="both"/>
       </w:pPr>
       <w:r>
-        <w:t>The use of Exclusive Assignment - If</w:t>
+        <w:t xml:space="preserve">The use of Exclusive Assignment - </w:t>
+      </w:r>
+      <w:proofErr w:type="gramStart"/>
+      <w:r>
+        <w:t>If</w:t>
       </w:r>
       <w:r>
         <w:rPr>
@@ -2145,7 +2489,11 @@
         <w:t> </w:t>
       </w:r>
       <w:r>
-        <w:t> there are two highly overlapping data</w:t>
+        <w:t> there</w:t>
+      </w:r>
+      <w:proofErr w:type="gramEnd"/>
+      <w:r>
+        <w:t xml:space="preserve"> are two highly overlapping data</w:t>
       </w:r>
       <w:r>
         <w:rPr>
@@ -2339,7 +2687,15 @@
         <w:t> </w:t>
       </w:r>
       <w:r>
-        <w:t>is defined i.e. fails for categorical data.</w:t>
+        <w:t xml:space="preserve">is defined </w:t>
+      </w:r>
+      <w:proofErr w:type="gramStart"/>
+      <w:r>
+        <w:t>i.e.</w:t>
+      </w:r>
+      <w:proofErr w:type="gramEnd"/>
+      <w:r>
+        <w:t xml:space="preserve"> fails for categorical data.</w:t>
       </w:r>
     </w:p>
     <w:p>
@@ -2833,6 +3189,17 @@
     </w:p>
     <w:p>
       <w:pPr>
+        <w:rPr>
+          <w:rFonts w:ascii="Times New Roman" w:eastAsia="Times New Roman" w:hAnsi="Times New Roman" w:cs="Times New Roman"/>
+          <w:bCs/>
+          <w:sz w:val="24"/>
+          <w:szCs w:val="24"/>
+          <w:lang w:val="en-IN"/>
+        </w:rPr>
+      </w:pPr>
+    </w:p>
+    <w:p>
+      <w:pPr>
         <w:jc w:val="center"/>
         <w:rPr>
           <w:rFonts w:ascii="Times New Roman" w:eastAsia="Times New Roman" w:hAnsi="Times New Roman" w:cs="Times New Roman"/>
@@ -2920,6 +3287,8 @@
         </w:rPr>
         <w:t xml:space="preserve"> data set (</w:t>
       </w:r>
+      <w:proofErr w:type="spellStart"/>
+      <w:proofErr w:type="gramStart"/>
       <w:r>
         <w:rPr>
           <w:rFonts w:ascii="Times New Roman" w:eastAsia="Times New Roman" w:hAnsi="Times New Roman" w:cs="Times New Roman"/>
@@ -2947,8 +3316,8 @@
         </w:rPr>
         <w:t>arff</w:t>
       </w:r>
-      <w:bookmarkStart w:id="1" w:name="_GoBack"/>
-      <w:bookmarkEnd w:id="1"/>
+      <w:proofErr w:type="spellEnd"/>
+      <w:proofErr w:type="gramEnd"/>
       <w:r>
         <w:rPr>
           <w:rFonts w:ascii="Times New Roman" w:eastAsia="Times New Roman" w:hAnsi="Times New Roman" w:cs="Times New Roman"/>
@@ -3014,6 +3383,340 @@
           <w:bCs/>
         </w:rPr>
       </w:pPr>
+      <w:r>
+        <w:rPr>
+          <w:bCs/>
+          <w:noProof/>
+        </w:rPr>
+        <w:lastRenderedPageBreak/>
+        <w:drawing>
+          <wp:inline distT="0" distB="0" distL="0" distR="0" wp14:anchorId="3CA2AFCB" wp14:editId="0F6CC4CB">
+            <wp:extent cx="5943600" cy="3273425"/>
+            <wp:effectExtent l="0" t="0" r="0" b="0"/>
+            <wp:docPr id="2" name="Picture 2"/>
+            <wp:cNvGraphicFramePr>
+              <a:graphicFrameLocks xmlns:a="http://schemas.openxmlformats.org/drawingml/2006/main" noChangeAspect="1"/>
+            </wp:cNvGraphicFramePr>
+            <a:graphic xmlns:a="http://schemas.openxmlformats.org/drawingml/2006/main">
+              <a:graphicData uri="http://schemas.openxmlformats.org/drawingml/2006/picture">
+                <pic:pic xmlns:pic="http://schemas.openxmlformats.org/drawingml/2006/picture">
+                  <pic:nvPicPr>
+                    <pic:cNvPr id="2" name="Picture 2"/>
+                    <pic:cNvPicPr/>
+                  </pic:nvPicPr>
+                  <pic:blipFill rotWithShape="1">
+                    <a:blip r:embed="rId14" cstate="print">
+                      <a:extLst>
+                        <a:ext uri="{28A0092B-C50C-407E-A947-70E740481C1C}">
+                          <a14:useLocalDpi xmlns:a14="http://schemas.microsoft.com/office/drawing/2010/main" val="0"/>
+                        </a:ext>
+                      </a:extLst>
+                    </a:blip>
+                    <a:srcRect r="-14" b="16763"/>
+                    <a:stretch/>
+                  </pic:blipFill>
+                  <pic:spPr bwMode="auto">
+                    <a:xfrm>
+                      <a:off x="0" y="0"/>
+                      <a:ext cx="5944424" cy="3273879"/>
+                    </a:xfrm>
+                    <a:prstGeom prst="rect">
+                      <a:avLst/>
+                    </a:prstGeom>
+                    <a:ln>
+                      <a:noFill/>
+                    </a:ln>
+                    <a:extLst>
+                      <a:ext uri="{53640926-AAD7-44D8-BBD7-CCE9431645EC}">
+                        <a14:shadowObscured xmlns:a14="http://schemas.microsoft.com/office/drawing/2010/main"/>
+                      </a:ext>
+                    </a:extLst>
+                  </pic:spPr>
+                </pic:pic>
+              </a:graphicData>
+            </a:graphic>
+          </wp:inline>
+        </w:drawing>
+      </w:r>
+      <w:r>
+        <w:rPr>
+          <w:bCs/>
+          <w:noProof/>
+        </w:rPr>
+        <w:drawing>
+          <wp:inline distT="0" distB="0" distL="0" distR="0" wp14:anchorId="750A723D" wp14:editId="3341E12B">
+            <wp:extent cx="5943600" cy="1773555"/>
+            <wp:effectExtent l="0" t="0" r="0" b="0"/>
+            <wp:docPr id="3" name="Picture 3"/>
+            <wp:cNvGraphicFramePr>
+              <a:graphicFrameLocks xmlns:a="http://schemas.openxmlformats.org/drawingml/2006/main" noChangeAspect="1"/>
+            </wp:cNvGraphicFramePr>
+            <a:graphic xmlns:a="http://schemas.openxmlformats.org/drawingml/2006/main">
+              <a:graphicData uri="http://schemas.openxmlformats.org/drawingml/2006/picture">
+                <pic:pic xmlns:pic="http://schemas.openxmlformats.org/drawingml/2006/picture">
+                  <pic:nvPicPr>
+                    <pic:cNvPr id="3" name="Picture 3"/>
+                    <pic:cNvPicPr/>
+                  </pic:nvPicPr>
+                  <pic:blipFill rotWithShape="1">
+                    <a:blip r:embed="rId15" cstate="print">
+                      <a:extLst>
+                        <a:ext uri="{28A0092B-C50C-407E-A947-70E740481C1C}">
+                          <a14:useLocalDpi xmlns:a14="http://schemas.microsoft.com/office/drawing/2010/main" val="0"/>
+                        </a:ext>
+                      </a:extLst>
+                    </a:blip>
+                    <a:srcRect t="8815"/>
+                    <a:stretch/>
+                  </pic:blipFill>
+                  <pic:spPr bwMode="auto">
+                    <a:xfrm>
+                      <a:off x="0" y="0"/>
+                      <a:ext cx="5943600" cy="1773555"/>
+                    </a:xfrm>
+                    <a:prstGeom prst="rect">
+                      <a:avLst/>
+                    </a:prstGeom>
+                    <a:ln>
+                      <a:noFill/>
+                    </a:ln>
+                    <a:extLst>
+                      <a:ext uri="{53640926-AAD7-44D8-BBD7-CCE9431645EC}">
+                        <a14:shadowObscured xmlns:a14="http://schemas.microsoft.com/office/drawing/2010/main"/>
+                      </a:ext>
+                    </a:extLst>
+                  </pic:spPr>
+                </pic:pic>
+              </a:graphicData>
+            </a:graphic>
+          </wp:inline>
+        </w:drawing>
+      </w:r>
+    </w:p>
+    <w:p>
+      <w:pPr>
+        <w:pStyle w:val="NormalWeb"/>
+        <w:spacing w:before="0" w:beforeAutospacing="0" w:after="0" w:afterAutospacing="0" w:line="360" w:lineRule="auto"/>
+        <w:ind w:left="720"/>
+        <w:textAlignment w:val="baseline"/>
+        <w:rPr>
+          <w:bCs/>
+        </w:rPr>
+      </w:pPr>
+    </w:p>
+    <w:p>
+      <w:pPr>
+        <w:pStyle w:val="NormalWeb"/>
+        <w:spacing w:before="0" w:beforeAutospacing="0" w:after="0" w:afterAutospacing="0" w:line="360" w:lineRule="auto"/>
+        <w:ind w:left="720"/>
+        <w:textAlignment w:val="baseline"/>
+        <w:rPr>
+          <w:bCs/>
+        </w:rPr>
+      </w:pPr>
+      <w:r>
+        <w:rPr>
+          <w:bCs/>
+          <w:noProof/>
+        </w:rPr>
+        <w:lastRenderedPageBreak/>
+        <w:drawing>
+          <wp:inline distT="0" distB="0" distL="0" distR="0" wp14:anchorId="00A86A31" wp14:editId="02276C8C">
+            <wp:extent cx="5943600" cy="4461510"/>
+            <wp:effectExtent l="0" t="0" r="0" b="0"/>
+            <wp:docPr id="4" name="Picture 4"/>
+            <wp:cNvGraphicFramePr>
+              <a:graphicFrameLocks xmlns:a="http://schemas.openxmlformats.org/drawingml/2006/main" noChangeAspect="1"/>
+            </wp:cNvGraphicFramePr>
+            <a:graphic xmlns:a="http://schemas.openxmlformats.org/drawingml/2006/main">
+              <a:graphicData uri="http://schemas.openxmlformats.org/drawingml/2006/picture">
+                <pic:pic xmlns:pic="http://schemas.openxmlformats.org/drawingml/2006/picture">
+                  <pic:nvPicPr>
+                    <pic:cNvPr id="4" name="Picture 4"/>
+                    <pic:cNvPicPr/>
+                  </pic:nvPicPr>
+                  <pic:blipFill>
+                    <a:blip r:embed="rId16" cstate="print">
+                      <a:extLst>
+                        <a:ext uri="{28A0092B-C50C-407E-A947-70E740481C1C}">
+                          <a14:useLocalDpi xmlns:a14="http://schemas.microsoft.com/office/drawing/2010/main" val="0"/>
+                        </a:ext>
+                      </a:extLst>
+                    </a:blip>
+                    <a:stretch>
+                      <a:fillRect/>
+                    </a:stretch>
+                  </pic:blipFill>
+                  <pic:spPr>
+                    <a:xfrm>
+                      <a:off x="0" y="0"/>
+                      <a:ext cx="5943600" cy="4461510"/>
+                    </a:xfrm>
+                    <a:prstGeom prst="rect">
+                      <a:avLst/>
+                    </a:prstGeom>
+                  </pic:spPr>
+                </pic:pic>
+              </a:graphicData>
+            </a:graphic>
+          </wp:inline>
+        </w:drawing>
+      </w:r>
+    </w:p>
+    <w:p>
+      <w:pPr>
+        <w:pStyle w:val="NormalWeb"/>
+        <w:spacing w:before="0" w:beforeAutospacing="0" w:after="0" w:afterAutospacing="0" w:line="360" w:lineRule="auto"/>
+        <w:ind w:left="720"/>
+        <w:textAlignment w:val="baseline"/>
+        <w:rPr>
+          <w:bCs/>
+        </w:rPr>
+      </w:pPr>
+      <w:r>
+        <w:rPr>
+          <w:bCs/>
+          <w:noProof/>
+        </w:rPr>
+        <w:lastRenderedPageBreak/>
+        <w:drawing>
+          <wp:inline distT="0" distB="0" distL="0" distR="0" wp14:anchorId="498C3F4B" wp14:editId="4B697605">
+            <wp:extent cx="5943600" cy="4461510"/>
+            <wp:effectExtent l="0" t="0" r="0" b="0"/>
+            <wp:docPr id="5" name="Picture 5"/>
+            <wp:cNvGraphicFramePr>
+              <a:graphicFrameLocks xmlns:a="http://schemas.openxmlformats.org/drawingml/2006/main" noChangeAspect="1"/>
+            </wp:cNvGraphicFramePr>
+            <a:graphic xmlns:a="http://schemas.openxmlformats.org/drawingml/2006/main">
+              <a:graphicData uri="http://schemas.openxmlformats.org/drawingml/2006/picture">
+                <pic:pic xmlns:pic="http://schemas.openxmlformats.org/drawingml/2006/picture">
+                  <pic:nvPicPr>
+                    <pic:cNvPr id="5" name="Picture 5"/>
+                    <pic:cNvPicPr/>
+                  </pic:nvPicPr>
+                  <pic:blipFill>
+                    <a:blip r:embed="rId17" cstate="print">
+                      <a:extLst>
+                        <a:ext uri="{28A0092B-C50C-407E-A947-70E740481C1C}">
+                          <a14:useLocalDpi xmlns:a14="http://schemas.microsoft.com/office/drawing/2010/main" val="0"/>
+                        </a:ext>
+                      </a:extLst>
+                    </a:blip>
+                    <a:stretch>
+                      <a:fillRect/>
+                    </a:stretch>
+                  </pic:blipFill>
+                  <pic:spPr>
+                    <a:xfrm>
+                      <a:off x="0" y="0"/>
+                      <a:ext cx="5943600" cy="4461510"/>
+                    </a:xfrm>
+                    <a:prstGeom prst="rect">
+                      <a:avLst/>
+                    </a:prstGeom>
+                  </pic:spPr>
+                </pic:pic>
+              </a:graphicData>
+            </a:graphic>
+          </wp:inline>
+        </w:drawing>
+      </w:r>
+      <w:r>
+        <w:rPr>
+          <w:bCs/>
+          <w:noProof/>
+        </w:rPr>
+        <w:lastRenderedPageBreak/>
+        <w:drawing>
+          <wp:inline distT="0" distB="0" distL="0" distR="0" wp14:anchorId="6425537B" wp14:editId="27E1837F">
+            <wp:extent cx="5943600" cy="4476115"/>
+            <wp:effectExtent l="0" t="0" r="0" b="0"/>
+            <wp:docPr id="6" name="Picture 6"/>
+            <wp:cNvGraphicFramePr>
+              <a:graphicFrameLocks xmlns:a="http://schemas.openxmlformats.org/drawingml/2006/main" noChangeAspect="1"/>
+            </wp:cNvGraphicFramePr>
+            <a:graphic xmlns:a="http://schemas.openxmlformats.org/drawingml/2006/main">
+              <a:graphicData uri="http://schemas.openxmlformats.org/drawingml/2006/picture">
+                <pic:pic xmlns:pic="http://schemas.openxmlformats.org/drawingml/2006/picture">
+                  <pic:nvPicPr>
+                    <pic:cNvPr id="6" name="Picture 6"/>
+                    <pic:cNvPicPr/>
+                  </pic:nvPicPr>
+                  <pic:blipFill>
+                    <a:blip r:embed="rId18" cstate="print">
+                      <a:extLst>
+                        <a:ext uri="{28A0092B-C50C-407E-A947-70E740481C1C}">
+                          <a14:useLocalDpi xmlns:a14="http://schemas.microsoft.com/office/drawing/2010/main" val="0"/>
+                        </a:ext>
+                      </a:extLst>
+                    </a:blip>
+                    <a:stretch>
+                      <a:fillRect/>
+                    </a:stretch>
+                  </pic:blipFill>
+                  <pic:spPr>
+                    <a:xfrm>
+                      <a:off x="0" y="0"/>
+                      <a:ext cx="5943600" cy="4476115"/>
+                    </a:xfrm>
+                    <a:prstGeom prst="rect">
+                      <a:avLst/>
+                    </a:prstGeom>
+                  </pic:spPr>
+                </pic:pic>
+              </a:graphicData>
+            </a:graphic>
+          </wp:inline>
+        </w:drawing>
+      </w:r>
+      <w:r>
+        <w:rPr>
+          <w:bCs/>
+          <w:noProof/>
+        </w:rPr>
+        <w:lastRenderedPageBreak/>
+        <w:drawing>
+          <wp:inline distT="0" distB="0" distL="0" distR="0" wp14:anchorId="3AF308B1" wp14:editId="117E6546">
+            <wp:extent cx="5943600" cy="4563110"/>
+            <wp:effectExtent l="0" t="0" r="0" b="0"/>
+            <wp:docPr id="7" name="Picture 7"/>
+            <wp:cNvGraphicFramePr>
+              <a:graphicFrameLocks xmlns:a="http://schemas.openxmlformats.org/drawingml/2006/main" noChangeAspect="1"/>
+            </wp:cNvGraphicFramePr>
+            <a:graphic xmlns:a="http://schemas.openxmlformats.org/drawingml/2006/main">
+              <a:graphicData uri="http://schemas.openxmlformats.org/drawingml/2006/picture">
+                <pic:pic xmlns:pic="http://schemas.openxmlformats.org/drawingml/2006/picture">
+                  <pic:nvPicPr>
+                    <pic:cNvPr id="7" name="Picture 7"/>
+                    <pic:cNvPicPr/>
+                  </pic:nvPicPr>
+                  <pic:blipFill>
+                    <a:blip r:embed="rId19" cstate="print">
+                      <a:extLst>
+                        <a:ext uri="{28A0092B-C50C-407E-A947-70E740481C1C}">
+                          <a14:useLocalDpi xmlns:a14="http://schemas.microsoft.com/office/drawing/2010/main" val="0"/>
+                        </a:ext>
+                      </a:extLst>
+                    </a:blip>
+                    <a:stretch>
+                      <a:fillRect/>
+                    </a:stretch>
+                  </pic:blipFill>
+                  <pic:spPr>
+                    <a:xfrm>
+                      <a:off x="0" y="0"/>
+                      <a:ext cx="5943600" cy="4563110"/>
+                    </a:xfrm>
+                    <a:prstGeom prst="rect">
+                      <a:avLst/>
+                    </a:prstGeom>
+                  </pic:spPr>
+                </pic:pic>
+              </a:graphicData>
+            </a:graphic>
+          </wp:inline>
+        </w:drawing>
+      </w:r>
     </w:p>
     <w:p>
       <w:pPr>
@@ -3163,7 +3866,7 @@
 </file>
 
 <file path=word/numbering.xml><?xml version="1.0" encoding="utf-8"?>
-<w:numbering xmlns:wpc="http://schemas.microsoft.com/office/word/2010/wordprocessingCanvas" xmlns:cx="http://schemas.microsoft.com/office/drawing/2014/chartex" xmlns:cx1="http://schemas.microsoft.com/office/drawing/2015/9/8/chartex" xmlns:mc="http://schemas.openxmlformats.org/markup-compatibility/2006" xmlns:o="urn:schemas-microsoft-com:office:office" xmlns:r="http://schemas.openxmlformats.org/officeDocument/2006/relationships" xmlns:m="http://schemas.openxmlformats.org/officeDocument/2006/math" xmlns:v="urn:schemas-microsoft-com:vml" xmlns:wp14="http://schemas.microsoft.com/office/word/2010/wordprocessingDrawing" xmlns:wp="http://schemas.openxmlformats.org/drawingml/2006/wordprocessingDrawing" xmlns:w10="urn:schemas-microsoft-com:office:word" xmlns:w="http://schemas.openxmlformats.org/wordprocessingml/2006/main" xmlns:w14="http://schemas.microsoft.com/office/word/2010/wordml" xmlns:w15="http://schemas.microsoft.com/office/word/2012/wordml" xmlns:w16se="http://schemas.microsoft.com/office/word/2015/wordml/symex" xmlns:wpg="http://schemas.microsoft.com/office/word/2010/wordprocessingGroup" xmlns:wpi="http://schemas.microsoft.com/office/word/2010/wordprocessingInk" xmlns:wne="http://schemas.microsoft.com/office/word/2006/wordml" xmlns:wps="http://schemas.microsoft.com/office/word/2010/wordprocessingShape" mc:Ignorable="w14 w15 w16se wp14">
+<w:numbering xmlns:wpc="http://schemas.microsoft.com/office/word/2010/wordprocessingCanvas" xmlns:cx="http://schemas.microsoft.com/office/drawing/2014/chartex" xmlns:cx1="http://schemas.microsoft.com/office/drawing/2015/9/8/chartex" xmlns:cx2="http://schemas.microsoft.com/office/drawing/2015/10/21/chartex" xmlns:cx3="http://schemas.microsoft.com/office/drawing/2016/5/9/chartex" xmlns:cx4="http://schemas.microsoft.com/office/drawing/2016/5/10/chartex" xmlns:cx5="http://schemas.microsoft.com/office/drawing/2016/5/11/chartex" xmlns:cx6="http://schemas.microsoft.com/office/drawing/2016/5/12/chartex" xmlns:cx7="http://schemas.microsoft.com/office/drawing/2016/5/13/chartex" xmlns:cx8="http://schemas.microsoft.com/office/drawing/2016/5/14/chartex" xmlns:mc="http://schemas.openxmlformats.org/markup-compatibility/2006" xmlns:aink="http://schemas.microsoft.com/office/drawing/2016/ink" xmlns:am3d="http://schemas.microsoft.com/office/drawing/2017/model3d" xmlns:o="urn:schemas-microsoft-com:office:office" xmlns:r="http://schemas.openxmlformats.org/officeDocument/2006/relationships" xmlns:m="http://schemas.openxmlformats.org/officeDocument/2006/math" xmlns:v="urn:schemas-microsoft-com:vml" xmlns:wp14="http://schemas.microsoft.com/office/word/2010/wordprocessingDrawing" xmlns:wp="http://schemas.openxmlformats.org/drawingml/2006/wordprocessingDrawing" xmlns:w10="urn:schemas-microsoft-com:office:word" xmlns:w="http://schemas.openxmlformats.org/wordprocessingml/2006/main" xmlns:w14="http://schemas.microsoft.com/office/word/2010/wordml" xmlns:w15="http://schemas.microsoft.com/office/word/2012/wordml" xmlns:w16cex="http://schemas.microsoft.com/office/word/2018/wordml/cex" xmlns:w16cid="http://schemas.microsoft.com/office/word/2016/wordml/cid" xmlns:w16="http://schemas.microsoft.com/office/word/2018/wordml" xmlns:w16sdtdh="http://schemas.microsoft.com/office/word/2020/wordml/sdtdatahash" xmlns:w16se="http://schemas.microsoft.com/office/word/2015/wordml/symex" xmlns:wpg="http://schemas.microsoft.com/office/word/2010/wordprocessingGroup" xmlns:wpi="http://schemas.microsoft.com/office/word/2010/wordprocessingInk" xmlns:wne="http://schemas.microsoft.com/office/word/2006/wordml" xmlns:wps="http://schemas.microsoft.com/office/word/2010/wordprocessingShape" mc:Ignorable="w14 w15 w16se w16cid w16 w16cex w16sdtdh wp14">
   <w:abstractNum w:abstractNumId="0" w15:restartNumberingAfterBreak="0">
     <w:nsid w:val="005274EB"/>
     <w:multiLevelType w:val="multilevel"/>
@@ -6701,7 +7404,7 @@
 </file>
 
 <file path=word/styles.xml><?xml version="1.0" encoding="utf-8"?>
-<w:styles xmlns:mc="http://schemas.openxmlformats.org/markup-compatibility/2006" xmlns:r="http://schemas.openxmlformats.org/officeDocument/2006/relationships" xmlns:w="http://schemas.openxmlformats.org/wordprocessingml/2006/main" xmlns:w14="http://schemas.microsoft.com/office/word/2010/wordml" xmlns:w15="http://schemas.microsoft.com/office/word/2012/wordml" xmlns:w16se="http://schemas.microsoft.com/office/word/2015/wordml/symex" mc:Ignorable="w14 w15 w16se">
+<w:styles xmlns:mc="http://schemas.openxmlformats.org/markup-compatibility/2006" xmlns:r="http://schemas.openxmlformats.org/officeDocument/2006/relationships" xmlns:w="http://schemas.openxmlformats.org/wordprocessingml/2006/main" xmlns:w14="http://schemas.microsoft.com/office/word/2010/wordml" xmlns:w15="http://schemas.microsoft.com/office/word/2012/wordml" xmlns:w16cex="http://schemas.microsoft.com/office/word/2018/wordml/cex" xmlns:w16cid="http://schemas.microsoft.com/office/word/2016/wordml/cid" xmlns:w16="http://schemas.microsoft.com/office/word/2018/wordml" xmlns:w16sdtdh="http://schemas.microsoft.com/office/word/2020/wordml/sdtdatahash" xmlns:w16se="http://schemas.microsoft.com/office/word/2015/wordml/symex" mc:Ignorable="w14 w15 w16se w16cid w16 w16cex w16sdtdh">
   <w:docDefaults>
     <w:rPrDefault>
       <w:rPr>
@@ -6717,7 +7420,7 @@
       </w:pPr>
     </w:pPrDefault>
   </w:docDefaults>
-  <w:latentStyles w:defLockedState="0" w:defUIPriority="99" w:defSemiHidden="0" w:defUnhideWhenUsed="0" w:defQFormat="0" w:count="371">
+  <w:latentStyles w:defLockedState="0" w:defUIPriority="99" w:defSemiHidden="0" w:defUnhideWhenUsed="0" w:defQFormat="0" w:count="376">
     <w:lsdException w:name="Normal" w:uiPriority="0" w:qFormat="1"/>
     <w:lsdException w:name="heading 1" w:uiPriority="9" w:qFormat="1"/>
     <w:lsdException w:name="heading 2" w:semiHidden="1" w:uiPriority="9" w:unhideWhenUsed="1" w:qFormat="1"/>
@@ -6823,7 +7526,6 @@
     <w:lsdException w:name="HTML Sample" w:semiHidden="1" w:unhideWhenUsed="1"/>
     <w:lsdException w:name="HTML Typewriter" w:semiHidden="1" w:unhideWhenUsed="1"/>
     <w:lsdException w:name="HTML Variable" w:semiHidden="1" w:unhideWhenUsed="1"/>
-    <w:lsdException w:name="Normal Table" w:semiHidden="1" w:unhideWhenUsed="1"/>
     <w:lsdException w:name="annotation subject" w:semiHidden="1" w:unhideWhenUsed="1"/>
     <w:lsdException w:name="No List" w:semiHidden="1" w:unhideWhenUsed="1"/>
     <w:lsdException w:name="Outline List 1" w:semiHidden="1" w:unhideWhenUsed="1"/>
@@ -6866,11 +7568,8 @@
     <w:lsdException w:name="Table Contemporary" w:semiHidden="1" w:unhideWhenUsed="1"/>
     <w:lsdException w:name="Table Elegant" w:semiHidden="1" w:unhideWhenUsed="1"/>
     <w:lsdException w:name="Table Professional" w:semiHidden="1" w:unhideWhenUsed="1"/>
-    <w:lsdException w:name="Table Subtle 1" w:semiHidden="1" w:unhideWhenUsed="1"/>
     <w:lsdException w:name="Table Subtle 2" w:semiHidden="1" w:unhideWhenUsed="1"/>
     <w:lsdException w:name="Table Web 1" w:semiHidden="1" w:unhideWhenUsed="1"/>
-    <w:lsdException w:name="Table Web 2" w:semiHidden="1" w:unhideWhenUsed="1"/>
-    <w:lsdException w:name="Table Web 3" w:semiHidden="1" w:unhideWhenUsed="1"/>
     <w:lsdException w:name="Balloon Text" w:semiHidden="1" w:unhideWhenUsed="1"/>
     <w:lsdException w:name="Table Grid" w:uiPriority="59"/>
     <w:lsdException w:name="Table Theme" w:semiHidden="1" w:unhideWhenUsed="1"/>
@@ -7089,6 +7788,11 @@
     <w:lsdException w:name="List Table 5 Dark Accent 6" w:uiPriority="50"/>
     <w:lsdException w:name="List Table 6 Colorful Accent 6" w:uiPriority="51"/>
     <w:lsdException w:name="List Table 7 Colorful Accent 6" w:uiPriority="52"/>
+    <w:lsdException w:name="Mention" w:semiHidden="1" w:unhideWhenUsed="1"/>
+    <w:lsdException w:name="Smart Hyperlink" w:semiHidden="1" w:unhideWhenUsed="1"/>
+    <w:lsdException w:name="Hashtag" w:semiHidden="1" w:unhideWhenUsed="1"/>
+    <w:lsdException w:name="Unresolved Mention" w:semiHidden="1" w:unhideWhenUsed="1"/>
+    <w:lsdException w:name="Smart Link" w:semiHidden="1" w:unhideWhenUsed="1"/>
   </w:latentStyles>
   <w:style w:type="paragraph" w:default="1" w:styleId="Normal">
     <w:name w:val="Normal"/>

</xml_diff>